<commit_message>
Finish CA2 (Post Submission)
</commit_message>
<xml_diff>
--- a/CA2/CA2_Report.docx
+++ b/CA2/CA2_Report.docx
@@ -625,11 +625,9 @@
       <w:r>
         <w:t xml:space="preserve">In this paper, two </w:t>
       </w:r>
-      <w:proofErr w:type="spellStart"/>
-      <w:r>
-        <w:t>well known</w:t>
-      </w:r>
-      <w:proofErr w:type="spellEnd"/>
+      <w:r>
+        <w:t>well-known</w:t>
+      </w:r>
       <w:r>
         <w:t xml:space="preserve"> algorithms: (1) Earliest Deadline First (EDF), (2) Rate Monotonic Scheduling (RMS) as well as its enhanced versions: (1) Earliest Feasible Deadline First (EFDF), (2) Rate Monotonic-Zero Laxity (RMZL) will be implemented in Python 3. The aim of this paper is to compare the performance of the original algorithms with its enhanced versions as well as evaluate the strengths and weaknesses of these algorithms. </w:t>
       </w:r>
@@ -639,10 +637,13 @@
         <w:jc w:val="both"/>
       </w:pPr>
       <w:r>
-        <w:t xml:space="preserve">This paper will experiment with a two different </w:t>
-      </w:r>
-      <w:r>
-        <w:t xml:space="preserve">sets of </w:t>
+        <w:t xml:space="preserve">This paper will experiment with </w:t>
+      </w:r>
+      <w:r>
+        <w:t>several</w:t>
+      </w:r>
+      <w:r>
+        <w:t xml:space="preserve"> </w:t>
       </w:r>
       <w:r>
         <w:t xml:space="preserve">task sets for each class of algorithms. </w:t>
@@ -701,35 +702,6 @@
       </w:pPr>
       <w:r>
         <w:t xml:space="preserve">In this paper, the two main algorithms to be evaluated would be the EFDF and the RMZL. Since the EFDF is a dynamic priority scheduling class while the RMZL in its essence is a static-priority scheduling class, it would be unfair to compare them together. Therefore, the EFDF would be evaluated and compared against its original algorithm, the EDF while the RMZL would be evaluated and compared against RMS. </w:t>
-      </w:r>
-    </w:p>
-    <w:p>
-      <w:pPr>
-        <w:jc w:val="both"/>
-      </w:pPr>
-      <w:r>
-        <w:t xml:space="preserve">As mentioned above, there are mainly two types of real time systems and the </w:t>
-      </w:r>
-      <w:r>
-        <w:t>focus</w:t>
-      </w:r>
-      <w:r>
-        <w:t xml:space="preserve"> of this simulation is how these enhanced algorithms would </w:t>
-      </w:r>
-      <w:r>
-        <w:t>perform in a</w:t>
-      </w:r>
-      <w:r>
-        <w:t xml:space="preserve"> </w:t>
-      </w:r>
-      <w:r>
-        <w:rPr>
-          <w:u w:val="single"/>
-        </w:rPr>
-        <w:t>soft</w:t>
-      </w:r>
-      <w:r>
-        <w:t xml:space="preserve"> real time system. </w:t>
       </w:r>
     </w:p>
     <w:p>
@@ -831,19 +803,27 @@
         <w:fldChar w:fldCharType="end"/>
       </w:r>
       <w:r>
-        <w:t>. Sample of Task set text file</w:t>
-      </w:r>
-    </w:p>
-    <w:p>
-      <w:pPr>
-        <w:jc w:val="both"/>
-      </w:pPr>
+        <w:t xml:space="preserve">. Sample of Task set text </w:t>
+      </w:r>
+      <w:proofErr w:type="gramStart"/>
+      <w:r>
+        <w:t>file</w:t>
+      </w:r>
+      <w:proofErr w:type="gramEnd"/>
+    </w:p>
+    <w:p>
+      <w:pPr>
+        <w:jc w:val="both"/>
+      </w:pPr>
+      <w:r>
+        <w:t>As shown in Figure 1 above, the first line represents the number of tasks the task set contains. All subsequent lines in the text file are the details of each task</w:t>
+      </w:r>
+      <w:r>
+        <w:t xml:space="preserve">, where each line represent one task. The first parameter is the worst-case execution time (WCET), and the second parameter would be the </w:t>
+      </w:r>
       <w:r>
         <w:lastRenderedPageBreak/>
-        <w:t>As shown in Figure 1 above, the first line represents the number of tasks the task set contains. All subsequent lines in the text file are the details of each task</w:t>
-      </w:r>
-      <w:r>
-        <w:t xml:space="preserve">, where each line represent one task. The first parameter is the worst-case execution time (WCET), and the second parameter would be the deadline and period. </w:t>
+        <w:t xml:space="preserve">deadline and period. </w:t>
       </w:r>
       <w:r>
         <w:t>This research paper will follow the assumptions made in accordance with the scholarly articles studied this paper</w:t>
@@ -937,6 +917,11 @@
       <w:r>
         <w:t xml:space="preserve">For all task sets, the hyper period of the task set is calculated, and the simulation would be executed for duration equivalent to the hyper period. This is because there is no need to run the simulation more than the hyper period as it would just replicate the same schedule scheduled in the first hyper period. </w:t>
       </w:r>
+    </w:p>
+    <w:p>
+      <w:pPr>
+        <w:jc w:val="both"/>
+      </w:pPr>
       <w:r>
         <w:t>As mentioned in the abstract, there will be two different sets of tasks sets:</w:t>
       </w:r>
@@ -1120,7 +1105,6 @@
         <w:rPr>
           <w:rFonts w:ascii="Times New Roman" w:hAnsi="Times New Roman" w:cs="Times New Roman"/>
         </w:rPr>
-        <w:lastRenderedPageBreak/>
         <w:t>Algorithm Description</w:t>
       </w:r>
     </w:p>
@@ -1166,6 +1150,7 @@
             <w:rPr>
               <w:rFonts w:ascii="Cambria Math" w:hAnsi="Cambria Math"/>
             </w:rPr>
+            <w:lastRenderedPageBreak/>
             <m:t xml:space="preserve">U= </m:t>
           </m:r>
           <m:nary>
@@ -1770,7 +1755,6 @@
         <w:jc w:val="both"/>
       </w:pPr>
       <w:r>
-        <w:lastRenderedPageBreak/>
         <w:t>Scheduler calculates the laxity of all tasks in the ready queue. If there exists a task in the queue that has zero laxity, it would be elevated to the highest priority and shifted to the head of the queue.</w:t>
       </w:r>
     </w:p>
@@ -2096,7 +2080,24 @@
         <w:jc w:val="both"/>
       </w:pPr>
       <w:r>
-        <w:t>A rough estimate is that the RMS is able to meet all of the deadlines if CPU utilization is less than 69.32%</w:t>
+        <w:t xml:space="preserve">A rough estimate is that the RMS </w:t>
+      </w:r>
+      <w:r>
+        <w:t>can</w:t>
+      </w:r>
+      <w:r>
+        <w:t xml:space="preserve"> meet </w:t>
+      </w:r>
+      <w:proofErr w:type="gramStart"/>
+      <w:r>
+        <w:t>all of</w:t>
+      </w:r>
+      <w:proofErr w:type="gramEnd"/>
+      <w:r>
+        <w:t xml:space="preserve"> the deadlines if CPU utilization is less than 69.32%</w:t>
+      </w:r>
+      <w:r>
+        <w:t xml:space="preserve"> </w:t>
       </w:r>
       <w:r>
         <w:t xml:space="preserve">[1]. </w:t>
@@ -2283,7 +2284,6 @@
         <w:jc w:val="both"/>
       </w:pPr>
       <w:r>
-        <w:lastRenderedPageBreak/>
         <w:t xml:space="preserve">Checks if the current task has been completed or if any tasks has missed its deadline. </w:t>
       </w:r>
     </w:p>
@@ -2338,6 +2338,7 @@
         <w:rPr>
           <w:rFonts w:ascii="Times New Roman" w:hAnsi="Times New Roman" w:cs="Times New Roman"/>
         </w:rPr>
+        <w:lastRenderedPageBreak/>
         <w:t>Simulation &amp; Results</w:t>
       </w:r>
     </w:p>
@@ -2588,7 +2589,13 @@
         <w:t>similar and uninteresting</w:t>
       </w:r>
       <w:r>
-        <w:t xml:space="preserve"> as EDF guarantees all tasks are able to be scheduled when U&lt;=1.</w:t>
+        <w:t xml:space="preserve"> as EDF guarantees all tasks </w:t>
+      </w:r>
+      <w:r>
+        <w:t>can</w:t>
+      </w:r>
+      <w:r>
+        <w:t xml:space="preserve"> be scheduled when U&lt;=1.</w:t>
       </w:r>
     </w:p>
     <w:p>
@@ -2605,7 +2612,6 @@
           <w:rFonts w:ascii="Times New Roman" w:hAnsi="Times New Roman" w:cs="Times New Roman"/>
           <w:u w:val="single"/>
         </w:rPr>
-        <w:lastRenderedPageBreak/>
         <w:t>Small (U &gt; 1)</w:t>
       </w:r>
     </w:p>
@@ -2762,6 +2768,7 @@
         <w:jc w:val="both"/>
       </w:pPr>
       <w:r>
+        <w:lastRenderedPageBreak/>
         <w:t xml:space="preserve">Figure 3 above displays the results when </w:t>
       </w:r>
       <w:r>
@@ -3005,11 +3012,7 @@
         <w:t xml:space="preserve">According to the simulation report and Figure 4, the RMS algorithm task 1 has missed its deadline when T=15. This is </w:t>
       </w:r>
       <w:r>
-        <w:t xml:space="preserve">because at T=10, both Task 2 and Task 3 has been queued up having higher </w:t>
-      </w:r>
-      <w:r>
-        <w:lastRenderedPageBreak/>
-        <w:t xml:space="preserve">priority since Task 1 has a larger period of 15. As a result, Task 1 has been preempted at T=10 and unable to meet its deadline at T=15. However, in the RMZL algorithm, at T=14, Task 1 has reached zero laxity condition and therefore has the highest priority, resulting in the successfully completed of Task 1. This example supports the claim made in the selected paper that the RMZL algorithm can maintain the system to be as schedulable as much as the EFDF algorithm.  </w:t>
+        <w:t xml:space="preserve">because at T=10, both Task 2 and Task 3 has been queued up having higher priority since Task 1 has a larger period of 15. As a result, Task 1 has been preempted at T=10 and unable to meet its deadline at T=15. However, in the RMZL algorithm, at T=14, Task 1 has reached zero laxity condition and therefore has the highest priority, resulting in the successfully completed of Task 1. This example supports the claim made in the selected paper that the RMZL algorithm can maintain the system to be as schedulable as much as the EFDF algorithm.  </w:t>
       </w:r>
     </w:p>
     <w:p>
@@ -3078,6 +3081,7 @@
               <w:rPr>
                 <w:noProof/>
               </w:rPr>
+              <w:lastRenderedPageBreak/>
               <w:drawing>
                 <wp:inline distT="0" distB="0" distL="0" distR="0" wp14:anchorId="3B7CD2F1" wp14:editId="487563B3">
                   <wp:extent cx="2880360" cy="2203704"/>
@@ -3419,11 +3423,96 @@
         <w:jc w:val="both"/>
       </w:pPr>
       <w:r>
+        <w:t xml:space="preserve">According to the simulation report, both EFDF and RMZL both missed a total of 15 tasks and completed 18 tasks. Both algorithms produce similar results and performance. However, when comparing the number of preemptions, the EFDF has 2 less preemptions as compared to the RMZL algorithm. This could be due to the existence of a very short periodic task in the task set as the RMZL generally schedules based on the shortest period. It is </w:t>
+      </w:r>
+      <w:r>
+        <w:t xml:space="preserve">also interesting to note that both Task 1 and 4 did not run at all throughout the hyper period. This is because Task 1 has a very long deadline and period and EFDF and RMZL considers this task to be of extremely low priority. On the contrary, Task 4 has the shortest execution time of only 1 iteration, and it is constantly being starved due to other tasks that are already in the zero-laxity condition. </w:t>
+      </w:r>
+    </w:p>
+    <w:p>
+      <w:pPr>
+        <w:pStyle w:val="Heading1"/>
+        <w:jc w:val="both"/>
+        <w:rPr>
+          <w:rFonts w:ascii="Times New Roman" w:hAnsi="Times New Roman" w:cs="Times New Roman"/>
+        </w:rPr>
+      </w:pPr>
+      <w:r>
+        <w:rPr>
+          <w:rFonts w:ascii="Times New Roman" w:hAnsi="Times New Roman" w:cs="Times New Roman"/>
+        </w:rPr>
         <w:lastRenderedPageBreak/>
-        <w:t xml:space="preserve">According to the simulation report, both EFDF and RMZL both missed a total of 15 tasks and completed 18 tasks. Both algorithms produce similar results and performance. However, when comparing the number of preemptions, the EFDF has 2 less preemptions as compared to the RMZL algorithm. This could be due to the existence of a very short periodic task in the task set as the RMZL generally schedules based on the shortest period. It is </w:t>
-      </w:r>
-      <w:r>
-        <w:t xml:space="preserve">also interesting to note that both Task 1 and 4 did not run at all throughout the hyper period. This is because Task 1 has a very long deadline and period and EFDF and RMZL considers this task to be of extremely low priority. On the contrary, Task 4 has the shortest execution time of only 1 iteration, and it is constantly being starved due to other tasks that are already in the zero-laxity condition. </w:t>
+        <w:t>Strengths and Pitfalls</w:t>
+      </w:r>
+    </w:p>
+    <w:p>
+      <w:pPr>
+        <w:jc w:val="both"/>
+      </w:pPr>
+      <w:r>
+        <w:t xml:space="preserve">As shown in the simulation results above, these simulations are built hugely on assumptions that are not realistic in a real-world scenario. The performance of these algorithms also greatly depends on implementations of certain scenarios that may happen in the scheduler. </w:t>
+      </w:r>
+    </w:p>
+    <w:p>
+      <w:pPr>
+        <w:jc w:val="both"/>
+      </w:pPr>
+      <w:r>
+        <w:t xml:space="preserve">EFDF is like the EDF in situations where U&lt;=1. However, it may perform better in soft real time systems where U&gt;1, as the negative laxity attribute in the task may be used to determine the priority in the task set to try to fulfil delay tasks instead of continuing to schedule tasks normally based on its earliest deadline. </w:t>
+      </w:r>
+    </w:p>
+    <w:p>
+      <w:pPr>
+        <w:jc w:val="both"/>
+      </w:pPr>
+      <w:r>
+        <w:t xml:space="preserve">RMZL on the other hand, seems to perform better than RMS generally. As RMZL now has an additional zero laxity condition, it can dynamically change the priority of a task, causing its utilization bound to increase. However, though it </w:t>
+      </w:r>
+      <w:r>
+        <w:t>can</w:t>
+      </w:r>
+      <w:r>
+        <w:t xml:space="preserve"> perform similarly to EDF/EFDF, it may not be as efficient as EDF/EFDF as it schedules the tasks based on it periods and if there exist many high frequency tasks in the task set, it may lead to </w:t>
+      </w:r>
+      <w:r>
+        <w:t>many</w:t>
+      </w:r>
+      <w:r>
+        <w:t xml:space="preserve"> preemptions causing a larger amount of overhead.</w:t>
+      </w:r>
+    </w:p>
+    <w:p>
+      <w:pPr>
+        <w:jc w:val="both"/>
+      </w:pPr>
+      <w:r>
+        <w:t xml:space="preserve">However, both EFDF and RMZL has </w:t>
+      </w:r>
+      <w:r>
+        <w:t>its pitfalls as well. Both research papers assumed that when a task has reached zero laxity, the task would be raised to the highest priority and will not be preempted until completed. This could be a potential flaw in the algorithm as it could lead to resource starvation for other tasks</w:t>
+      </w:r>
+      <w:r>
+        <w:t xml:space="preserve"> </w:t>
+      </w:r>
+      <w:r>
+        <w:t xml:space="preserve">as </w:t>
+      </w:r>
+      <w:r>
+        <w:t>they</w:t>
+      </w:r>
+      <w:r>
+        <w:t xml:space="preserve"> are no longer able to preempt the zero-laxity task.</w:t>
+      </w:r>
+      <w:r>
+        <w:t xml:space="preserve"> </w:t>
+      </w:r>
+    </w:p>
+    <w:p>
+      <w:pPr>
+        <w:jc w:val="both"/>
+      </w:pPr>
+      <w:r>
+        <w:t>Therefore, it is imperative that some measure should be in place to handle these conditions. One possible solution in a soft real time system could be checking the task’s own priority if there are more than 2 tasks in the zero-laxity condition. The task with the higher priority task would then be scheduled.</w:t>
       </w:r>
     </w:p>
     <w:p>
@@ -3438,91 +3527,6 @@
         <w:rPr>
           <w:rFonts w:ascii="Times New Roman" w:hAnsi="Times New Roman" w:cs="Times New Roman"/>
         </w:rPr>
-        <w:t>Strengths and Pitfalls</w:t>
-      </w:r>
-    </w:p>
-    <w:p>
-      <w:pPr>
-        <w:jc w:val="both"/>
-      </w:pPr>
-      <w:r>
-        <w:t xml:space="preserve">As shown in the simulation results above, these simulations are built hugely on assumptions that are not realistic in a real-world scenario. The performance of these algorithms also greatly depends on implementations of certain scenarios that may happen in the scheduler. </w:t>
-      </w:r>
-    </w:p>
-    <w:p>
-      <w:pPr>
-        <w:jc w:val="both"/>
-      </w:pPr>
-      <w:r>
-        <w:t xml:space="preserve">EFDF is like the EDF in situations where U&lt;=1. However, it may perform better in soft real time systems where U&gt;1, as the negative laxity attribute in the task may be used to determine the priority in the task set to try to fulfil delay tasks instead of continuing to schedule tasks normally based on its earliest deadline. </w:t>
-      </w:r>
-    </w:p>
-    <w:p>
-      <w:pPr>
-        <w:jc w:val="both"/>
-      </w:pPr>
-      <w:r>
-        <w:t xml:space="preserve">RMZL on the other hand, seems to perform better than RMS generally. As RMZL now has an additional zero laxity condition, it can dynamically change the priority of a task, causing its utilization bound to increase. However, though it </w:t>
-      </w:r>
-      <w:r>
-        <w:t>can</w:t>
-      </w:r>
-      <w:r>
-        <w:t xml:space="preserve"> perform similarly to EDF/EFDF, it may not be as efficient as EDF/EFDF as it schedules the tasks based on it periods and if there exist many high frequency tasks in the task set, it may lead to </w:t>
-      </w:r>
-      <w:r>
-        <w:t>many</w:t>
-      </w:r>
-      <w:r>
-        <w:t xml:space="preserve"> preemptions causing a larger amount of overhead.</w:t>
-      </w:r>
-    </w:p>
-    <w:p>
-      <w:pPr>
-        <w:jc w:val="both"/>
-      </w:pPr>
-      <w:r>
-        <w:t xml:space="preserve">However, both EFDF and RMZL has </w:t>
-      </w:r>
-      <w:r>
-        <w:t>its pitfalls as well. Both research papers assumed that when a task has reached zero laxity, the task would be raised to the highest priority and will not be preempted until completed. This could be a potential flaw in the algorithm as it could lead to resource starvation for other tasks</w:t>
-      </w:r>
-      <w:r>
-        <w:t xml:space="preserve"> </w:t>
-      </w:r>
-      <w:r>
-        <w:t xml:space="preserve">as </w:t>
-      </w:r>
-      <w:r>
-        <w:t>they</w:t>
-      </w:r>
-      <w:r>
-        <w:t xml:space="preserve"> are no longer able to preempt the zero-laxity task.</w:t>
-      </w:r>
-      <w:r>
-        <w:t xml:space="preserve"> </w:t>
-      </w:r>
-    </w:p>
-    <w:p>
-      <w:pPr>
-        <w:jc w:val="both"/>
-      </w:pPr>
-      <w:r>
-        <w:t>Therefore, it is imperative that some measure should be in place to handle these conditions. One possible solution in a soft real time system could be checking the task’s own priority if there are more than 2 tasks in the zero-laxity condition. The task with the higher priority task would then be scheduled.</w:t>
-      </w:r>
-    </w:p>
-    <w:p>
-      <w:pPr>
-        <w:pStyle w:val="Heading1"/>
-        <w:jc w:val="both"/>
-        <w:rPr>
-          <w:rFonts w:ascii="Times New Roman" w:hAnsi="Times New Roman" w:cs="Times New Roman"/>
-        </w:rPr>
-      </w:pPr>
-      <w:r>
-        <w:rPr>
-          <w:rFonts w:ascii="Times New Roman" w:hAnsi="Times New Roman" w:cs="Times New Roman"/>
-        </w:rPr>
         <w:t>Conclusion</w:t>
       </w:r>
     </w:p>
@@ -3547,6 +3551,22 @@
       </w:r>
       <w:r>
         <w:t xml:space="preserve">to deal with situations where there are more than 1 task in the zero-laxity condition. </w:t>
+      </w:r>
+    </w:p>
+    <w:p>
+      <w:pPr>
+        <w:rPr>
+          <w:rFonts w:eastAsiaTheme="majorEastAsia" w:cs="Times New Roman"/>
+          <w:color w:val="2F5496" w:themeColor="accent1" w:themeShade="BF"/>
+          <w:sz w:val="32"/>
+          <w:szCs w:val="32"/>
+        </w:rPr>
+      </w:pPr>
+      <w:r>
+        <w:rPr>
+          <w:rFonts w:cs="Times New Roman"/>
+        </w:rPr>
+        <w:br w:type="page"/>
       </w:r>
     </w:p>
     <w:p>
@@ -3629,7 +3649,23 @@
           <w:rFonts w:cs="Times New Roman"/>
           <w:szCs w:val="24"/>
         </w:rPr>
-        <w:t xml:space="preserve"> Patra and Satyendra Prasad Singh, “An Algorithm to Reduce the Time Complexity of Earliest Deadline First Scheduling Algorithm in Real-Time System ” International Journal of Advanced Computer Science and Applications(IJACSA), 2(2), 2011. </w:t>
+        <w:t xml:space="preserve"> Patra and Satyendra Prasad Singh, “An Algorithm to Reduce the Time Complexity of Earliest Deadline First Scheduling Algorithm in Real-Time </w:t>
+      </w:r>
+      <w:proofErr w:type="gramStart"/>
+      <w:r>
+        <w:rPr>
+          <w:rFonts w:cs="Times New Roman"/>
+          <w:szCs w:val="24"/>
+        </w:rPr>
+        <w:t>System ”</w:t>
+      </w:r>
+      <w:proofErr w:type="gramEnd"/>
+      <w:r>
+        <w:rPr>
+          <w:rFonts w:cs="Times New Roman"/>
+          <w:szCs w:val="24"/>
+        </w:rPr>
+        <w:t xml:space="preserve"> International Journal of Advanced Computer Science and Applications(IJACSA), 2(2), 2011. </w:t>
       </w:r>
       <w:hyperlink r:id="rId17" w:history="1">
         <w:r>
@@ -3673,7 +3709,998 @@
     </w:p>
     <w:p>
       <w:r>
-        <w:t>Data generated from my experiments are generated by me. No external tools or third party software are used to generate the task sets.</w:t>
+        <w:t xml:space="preserve">Data generated from my experiments are generated by me. No external tools or </w:t>
+      </w:r>
+      <w:proofErr w:type="gramStart"/>
+      <w:r>
+        <w:t>third party</w:t>
+      </w:r>
+      <w:proofErr w:type="gramEnd"/>
+      <w:r>
+        <w:t xml:space="preserve"> software are used to generate the task sets.</w:t>
+      </w:r>
+    </w:p>
+    <w:p>
+      <w:r>
+        <w:br w:type="page"/>
+      </w:r>
+    </w:p>
+    <w:p>
+      <w:pPr>
+        <w:pStyle w:val="Heading1"/>
+        <w:rPr>
+          <w:rFonts w:ascii="Times New Roman" w:hAnsi="Times New Roman" w:cs="Times New Roman"/>
+        </w:rPr>
+      </w:pPr>
+      <w:r>
+        <w:rPr>
+          <w:rFonts w:ascii="Times New Roman" w:hAnsi="Times New Roman" w:cs="Times New Roman"/>
+        </w:rPr>
+        <w:lastRenderedPageBreak/>
+        <w:t>Appendix</w:t>
+      </w:r>
+    </w:p>
+    <w:p>
+      <w:pPr>
+        <w:rPr>
+          <w:u w:val="single"/>
+        </w:rPr>
+      </w:pPr>
+      <w:r>
+        <w:rPr>
+          <w:u w:val="single"/>
+        </w:rPr>
+        <w:t>EDF Simulation Report (edf_small_taskset_equal1.txt)</w:t>
+      </w:r>
+    </w:p>
+    <w:p>
+      <w:pPr>
+        <w:rPr>
+          <w:u w:val="single"/>
+        </w:rPr>
+      </w:pPr>
+      <w:r>
+        <w:rPr>
+          <w:noProof/>
+        </w:rPr>
+        <w:drawing>
+          <wp:inline distT="0" distB="0" distL="0" distR="0" wp14:anchorId="1F4C4474" wp14:editId="4BEAD6F5">
+            <wp:extent cx="4248150" cy="3352800"/>
+            <wp:effectExtent l="0" t="0" r="0" b="0"/>
+            <wp:docPr id="33" name="Picture 33"/>
+            <wp:cNvGraphicFramePr>
+              <a:graphicFrameLocks xmlns:a="http://schemas.openxmlformats.org/drawingml/2006/main" noChangeAspect="1"/>
+            </wp:cNvGraphicFramePr>
+            <a:graphic xmlns:a="http://schemas.openxmlformats.org/drawingml/2006/main">
+              <a:graphicData uri="http://schemas.openxmlformats.org/drawingml/2006/picture">
+                <pic:pic xmlns:pic="http://schemas.openxmlformats.org/drawingml/2006/picture">
+                  <pic:nvPicPr>
+                    <pic:cNvPr id="1" name=""/>
+                    <pic:cNvPicPr/>
+                  </pic:nvPicPr>
+                  <pic:blipFill>
+                    <a:blip r:embed="rId18"/>
+                    <a:stretch>
+                      <a:fillRect/>
+                    </a:stretch>
+                  </pic:blipFill>
+                  <pic:spPr>
+                    <a:xfrm>
+                      <a:off x="0" y="0"/>
+                      <a:ext cx="4248150" cy="3352800"/>
+                    </a:xfrm>
+                    <a:prstGeom prst="rect">
+                      <a:avLst/>
+                    </a:prstGeom>
+                  </pic:spPr>
+                </pic:pic>
+              </a:graphicData>
+            </a:graphic>
+          </wp:inline>
+        </w:drawing>
+      </w:r>
+    </w:p>
+    <w:p>
+      <w:pPr>
+        <w:rPr>
+          <w:u w:val="single"/>
+        </w:rPr>
+      </w:pPr>
+      <w:r>
+        <w:rPr>
+          <w:u w:val="single"/>
+        </w:rPr>
+        <w:t>EDF Simulation Report (edf_small_taskset_</w:t>
+      </w:r>
+      <w:r>
+        <w:rPr>
+          <w:u w:val="single"/>
+        </w:rPr>
+        <w:t>above</w:t>
+      </w:r>
+      <w:r>
+        <w:rPr>
+          <w:u w:val="single"/>
+        </w:rPr>
+        <w:t>1.txt)</w:t>
+      </w:r>
+    </w:p>
+    <w:p>
+      <w:pPr>
+        <w:rPr>
+          <w:u w:val="single"/>
+        </w:rPr>
+      </w:pPr>
+      <w:r>
+        <w:rPr>
+          <w:noProof/>
+        </w:rPr>
+        <w:drawing>
+          <wp:inline distT="0" distB="0" distL="0" distR="0" wp14:anchorId="15A57227" wp14:editId="1FAE0E0D">
+            <wp:extent cx="4133850" cy="3333750"/>
+            <wp:effectExtent l="0" t="0" r="0" b="0"/>
+            <wp:docPr id="35" name="Picture 35"/>
+            <wp:cNvGraphicFramePr>
+              <a:graphicFrameLocks xmlns:a="http://schemas.openxmlformats.org/drawingml/2006/main" noChangeAspect="1"/>
+            </wp:cNvGraphicFramePr>
+            <a:graphic xmlns:a="http://schemas.openxmlformats.org/drawingml/2006/main">
+              <a:graphicData uri="http://schemas.openxmlformats.org/drawingml/2006/picture">
+                <pic:pic xmlns:pic="http://schemas.openxmlformats.org/drawingml/2006/picture">
+                  <pic:nvPicPr>
+                    <pic:cNvPr id="1" name=""/>
+                    <pic:cNvPicPr/>
+                  </pic:nvPicPr>
+                  <pic:blipFill>
+                    <a:blip r:embed="rId19"/>
+                    <a:stretch>
+                      <a:fillRect/>
+                    </a:stretch>
+                  </pic:blipFill>
+                  <pic:spPr>
+                    <a:xfrm>
+                      <a:off x="0" y="0"/>
+                      <a:ext cx="4133850" cy="3333750"/>
+                    </a:xfrm>
+                    <a:prstGeom prst="rect">
+                      <a:avLst/>
+                    </a:prstGeom>
+                  </pic:spPr>
+                </pic:pic>
+              </a:graphicData>
+            </a:graphic>
+          </wp:inline>
+        </w:drawing>
+      </w:r>
+    </w:p>
+    <w:p>
+      <w:pPr>
+        <w:rPr>
+          <w:u w:val="single"/>
+        </w:rPr>
+      </w:pPr>
+    </w:p>
+    <w:p>
+      <w:pPr>
+        <w:rPr>
+          <w:u w:val="single"/>
+        </w:rPr>
+      </w:pPr>
+    </w:p>
+    <w:p>
+      <w:pPr>
+        <w:rPr>
+          <w:u w:val="single"/>
+        </w:rPr>
+      </w:pPr>
+      <w:r>
+        <w:rPr>
+          <w:u w:val="single"/>
+        </w:rPr>
+        <w:lastRenderedPageBreak/>
+        <w:t>E</w:t>
+      </w:r>
+      <w:r>
+        <w:rPr>
+          <w:u w:val="single"/>
+        </w:rPr>
+        <w:t>F</w:t>
+      </w:r>
+      <w:r>
+        <w:rPr>
+          <w:u w:val="single"/>
+        </w:rPr>
+        <w:t>DF Simulation Report (edf_small_taskset_equal1.txt)</w:t>
+      </w:r>
+    </w:p>
+    <w:p>
+      <w:pPr>
+        <w:rPr>
+          <w:u w:val="single"/>
+        </w:rPr>
+      </w:pPr>
+      <w:r>
+        <w:rPr>
+          <w:noProof/>
+        </w:rPr>
+        <w:drawing>
+          <wp:inline distT="0" distB="0" distL="0" distR="0" wp14:anchorId="30DC5397" wp14:editId="6F48D3D7">
+            <wp:extent cx="4171950" cy="3457575"/>
+            <wp:effectExtent l="0" t="0" r="0" b="9525"/>
+            <wp:docPr id="34" name="Picture 34"/>
+            <wp:cNvGraphicFramePr>
+              <a:graphicFrameLocks xmlns:a="http://schemas.openxmlformats.org/drawingml/2006/main" noChangeAspect="1"/>
+            </wp:cNvGraphicFramePr>
+            <a:graphic xmlns:a="http://schemas.openxmlformats.org/drawingml/2006/main">
+              <a:graphicData uri="http://schemas.openxmlformats.org/drawingml/2006/picture">
+                <pic:pic xmlns:pic="http://schemas.openxmlformats.org/drawingml/2006/picture">
+                  <pic:nvPicPr>
+                    <pic:cNvPr id="1" name=""/>
+                    <pic:cNvPicPr/>
+                  </pic:nvPicPr>
+                  <pic:blipFill>
+                    <a:blip r:embed="rId20"/>
+                    <a:stretch>
+                      <a:fillRect/>
+                    </a:stretch>
+                  </pic:blipFill>
+                  <pic:spPr>
+                    <a:xfrm>
+                      <a:off x="0" y="0"/>
+                      <a:ext cx="4171950" cy="3457575"/>
+                    </a:xfrm>
+                    <a:prstGeom prst="rect">
+                      <a:avLst/>
+                    </a:prstGeom>
+                  </pic:spPr>
+                </pic:pic>
+              </a:graphicData>
+            </a:graphic>
+          </wp:inline>
+        </w:drawing>
+      </w:r>
+    </w:p>
+    <w:p>
+      <w:pPr>
+        <w:rPr>
+          <w:u w:val="single"/>
+        </w:rPr>
+      </w:pPr>
+      <w:r>
+        <w:rPr>
+          <w:u w:val="single"/>
+        </w:rPr>
+        <w:t>E</w:t>
+      </w:r>
+      <w:r>
+        <w:rPr>
+          <w:u w:val="single"/>
+        </w:rPr>
+        <w:t>F</w:t>
+      </w:r>
+      <w:r>
+        <w:rPr>
+          <w:u w:val="single"/>
+        </w:rPr>
+        <w:t>DF Simulation Report (edf_small_taskset_</w:t>
+      </w:r>
+      <w:r>
+        <w:rPr>
+          <w:u w:val="single"/>
+        </w:rPr>
+        <w:t>above</w:t>
+      </w:r>
+      <w:r>
+        <w:rPr>
+          <w:u w:val="single"/>
+        </w:rPr>
+        <w:t>1.txt)</w:t>
+      </w:r>
+    </w:p>
+    <w:p>
+      <w:pPr>
+        <w:rPr>
+          <w:u w:val="single"/>
+        </w:rPr>
+      </w:pPr>
+      <w:r>
+        <w:rPr>
+          <w:noProof/>
+        </w:rPr>
+        <w:drawing>
+          <wp:inline distT="0" distB="0" distL="0" distR="0" wp14:anchorId="5CFB2B5D" wp14:editId="422C670D">
+            <wp:extent cx="4162425" cy="3467100"/>
+            <wp:effectExtent l="0" t="0" r="9525" b="0"/>
+            <wp:docPr id="37" name="Picture 37"/>
+            <wp:cNvGraphicFramePr>
+              <a:graphicFrameLocks xmlns:a="http://schemas.openxmlformats.org/drawingml/2006/main" noChangeAspect="1"/>
+            </wp:cNvGraphicFramePr>
+            <a:graphic xmlns:a="http://schemas.openxmlformats.org/drawingml/2006/main">
+              <a:graphicData uri="http://schemas.openxmlformats.org/drawingml/2006/picture">
+                <pic:pic xmlns:pic="http://schemas.openxmlformats.org/drawingml/2006/picture">
+                  <pic:nvPicPr>
+                    <pic:cNvPr id="1" name=""/>
+                    <pic:cNvPicPr/>
+                  </pic:nvPicPr>
+                  <pic:blipFill>
+                    <a:blip r:embed="rId21"/>
+                    <a:stretch>
+                      <a:fillRect/>
+                    </a:stretch>
+                  </pic:blipFill>
+                  <pic:spPr>
+                    <a:xfrm>
+                      <a:off x="0" y="0"/>
+                      <a:ext cx="4162425" cy="3467100"/>
+                    </a:xfrm>
+                    <a:prstGeom prst="rect">
+                      <a:avLst/>
+                    </a:prstGeom>
+                  </pic:spPr>
+                </pic:pic>
+              </a:graphicData>
+            </a:graphic>
+          </wp:inline>
+        </w:drawing>
+      </w:r>
+    </w:p>
+    <w:p>
+      <w:pPr>
+        <w:rPr>
+          <w:u w:val="single"/>
+        </w:rPr>
+      </w:pPr>
+    </w:p>
+    <w:p>
+      <w:pPr>
+        <w:rPr>
+          <w:u w:val="single"/>
+        </w:rPr>
+      </w:pPr>
+    </w:p>
+    <w:p>
+      <w:pPr>
+        <w:rPr>
+          <w:u w:val="single"/>
+        </w:rPr>
+      </w:pPr>
+      <w:r>
+        <w:rPr>
+          <w:u w:val="single"/>
+        </w:rPr>
+        <w:lastRenderedPageBreak/>
+        <w:t>RMS</w:t>
+      </w:r>
+      <w:r>
+        <w:rPr>
+          <w:u w:val="single"/>
+        </w:rPr>
+        <w:t xml:space="preserve"> Simulation Report (</w:t>
+      </w:r>
+      <w:r>
+        <w:rPr>
+          <w:u w:val="single"/>
+        </w:rPr>
+        <w:t>rms</w:t>
+      </w:r>
+      <w:r>
+        <w:rPr>
+          <w:u w:val="single"/>
+        </w:rPr>
+        <w:t>_small_taskset_equal1.txt)</w:t>
+      </w:r>
+    </w:p>
+    <w:p>
+      <w:pPr>
+        <w:rPr>
+          <w:u w:val="single"/>
+        </w:rPr>
+      </w:pPr>
+      <w:r>
+        <w:rPr>
+          <w:noProof/>
+        </w:rPr>
+        <w:drawing>
+          <wp:inline distT="0" distB="0" distL="0" distR="0" wp14:anchorId="713D60BE" wp14:editId="34EC60EE">
+            <wp:extent cx="4010025" cy="4067175"/>
+            <wp:effectExtent l="0" t="0" r="9525" b="9525"/>
+            <wp:docPr id="40" name="Picture 40"/>
+            <wp:cNvGraphicFramePr>
+              <a:graphicFrameLocks xmlns:a="http://schemas.openxmlformats.org/drawingml/2006/main" noChangeAspect="1"/>
+            </wp:cNvGraphicFramePr>
+            <a:graphic xmlns:a="http://schemas.openxmlformats.org/drawingml/2006/main">
+              <a:graphicData uri="http://schemas.openxmlformats.org/drawingml/2006/picture">
+                <pic:pic xmlns:pic="http://schemas.openxmlformats.org/drawingml/2006/picture">
+                  <pic:nvPicPr>
+                    <pic:cNvPr id="1" name=""/>
+                    <pic:cNvPicPr/>
+                  </pic:nvPicPr>
+                  <pic:blipFill>
+                    <a:blip r:embed="rId22"/>
+                    <a:stretch>
+                      <a:fillRect/>
+                    </a:stretch>
+                  </pic:blipFill>
+                  <pic:spPr>
+                    <a:xfrm>
+                      <a:off x="0" y="0"/>
+                      <a:ext cx="4010025" cy="4067175"/>
+                    </a:xfrm>
+                    <a:prstGeom prst="rect">
+                      <a:avLst/>
+                    </a:prstGeom>
+                  </pic:spPr>
+                </pic:pic>
+              </a:graphicData>
+            </a:graphic>
+          </wp:inline>
+        </w:drawing>
+      </w:r>
+    </w:p>
+    <w:p>
+      <w:pPr>
+        <w:tabs>
+          <w:tab w:val="left" w:pos="5835"/>
+        </w:tabs>
+        <w:rPr>
+          <w:u w:val="single"/>
+        </w:rPr>
+      </w:pPr>
+      <w:r>
+        <w:rPr>
+          <w:u w:val="single"/>
+        </w:rPr>
+        <w:t>RMS</w:t>
+      </w:r>
+      <w:r>
+        <w:rPr>
+          <w:u w:val="single"/>
+        </w:rPr>
+        <w:t xml:space="preserve"> Simulation Report (</w:t>
+      </w:r>
+      <w:r>
+        <w:rPr>
+          <w:u w:val="single"/>
+        </w:rPr>
+        <w:t>rms</w:t>
+      </w:r>
+      <w:r>
+        <w:rPr>
+          <w:u w:val="single"/>
+        </w:rPr>
+        <w:t>_small_taskset_</w:t>
+      </w:r>
+      <w:r>
+        <w:rPr>
+          <w:u w:val="single"/>
+        </w:rPr>
+        <w:t>above</w:t>
+      </w:r>
+      <w:r>
+        <w:rPr>
+          <w:u w:val="single"/>
+        </w:rPr>
+        <w:t>1.txt)</w:t>
+      </w:r>
+    </w:p>
+    <w:p>
+      <w:pPr>
+        <w:tabs>
+          <w:tab w:val="left" w:pos="5835"/>
+        </w:tabs>
+        <w:rPr>
+          <w:u w:val="single"/>
+        </w:rPr>
+      </w:pPr>
+      <w:r>
+        <w:rPr>
+          <w:noProof/>
+        </w:rPr>
+        <w:drawing>
+          <wp:inline distT="0" distB="0" distL="0" distR="0" wp14:anchorId="1DC3E139" wp14:editId="6B4F51F1">
+            <wp:extent cx="4029075" cy="3448050"/>
+            <wp:effectExtent l="0" t="0" r="3810" b="7620"/>
+            <wp:docPr id="38" name="Picture 38"/>
+            <wp:cNvGraphicFramePr>
+              <a:graphicFrameLocks xmlns:a="http://schemas.openxmlformats.org/drawingml/2006/main" noChangeAspect="1"/>
+            </wp:cNvGraphicFramePr>
+            <a:graphic xmlns:a="http://schemas.openxmlformats.org/drawingml/2006/main">
+              <a:graphicData uri="http://schemas.openxmlformats.org/drawingml/2006/picture">
+                <pic:pic xmlns:pic="http://schemas.openxmlformats.org/drawingml/2006/picture">
+                  <pic:nvPicPr>
+                    <pic:cNvPr id="1" name=""/>
+                    <pic:cNvPicPr/>
+                  </pic:nvPicPr>
+                  <pic:blipFill>
+                    <a:blip r:embed="rId23"/>
+                    <a:stretch>
+                      <a:fillRect/>
+                    </a:stretch>
+                  </pic:blipFill>
+                  <pic:spPr>
+                    <a:xfrm>
+                      <a:off x="0" y="0"/>
+                      <a:ext cx="4029075" cy="3448050"/>
+                    </a:xfrm>
+                    <a:prstGeom prst="rect">
+                      <a:avLst/>
+                    </a:prstGeom>
+                  </pic:spPr>
+                </pic:pic>
+              </a:graphicData>
+            </a:graphic>
+          </wp:inline>
+        </w:drawing>
+      </w:r>
+    </w:p>
+    <w:p>
+      <w:pPr>
+        <w:rPr>
+          <w:u w:val="single"/>
+        </w:rPr>
+      </w:pPr>
+      <w:r>
+        <w:rPr>
+          <w:u w:val="single"/>
+        </w:rPr>
+        <w:lastRenderedPageBreak/>
+        <w:t>RMZL</w:t>
+      </w:r>
+      <w:r>
+        <w:rPr>
+          <w:u w:val="single"/>
+        </w:rPr>
+        <w:t xml:space="preserve"> Simulation Report (</w:t>
+      </w:r>
+      <w:r>
+        <w:rPr>
+          <w:u w:val="single"/>
+        </w:rPr>
+        <w:t>rms</w:t>
+      </w:r>
+      <w:r>
+        <w:rPr>
+          <w:u w:val="single"/>
+        </w:rPr>
+        <w:t>_small_taskset_equal1.txt)</w:t>
+      </w:r>
+    </w:p>
+    <w:p>
+      <w:pPr>
+        <w:rPr>
+          <w:u w:val="single"/>
+        </w:rPr>
+      </w:pPr>
+      <w:r>
+        <w:rPr>
+          <w:noProof/>
+        </w:rPr>
+        <w:drawing>
+          <wp:inline distT="0" distB="0" distL="0" distR="0" wp14:anchorId="1D1C9ED2" wp14:editId="179CD33B">
+            <wp:extent cx="3729919" cy="4001984"/>
+            <wp:effectExtent l="0" t="0" r="4445" b="0"/>
+            <wp:docPr id="41" name="Picture 41"/>
+            <wp:cNvGraphicFramePr>
+              <a:graphicFrameLocks xmlns:a="http://schemas.openxmlformats.org/drawingml/2006/main" noChangeAspect="1"/>
+            </wp:cNvGraphicFramePr>
+            <a:graphic xmlns:a="http://schemas.openxmlformats.org/drawingml/2006/main">
+              <a:graphicData uri="http://schemas.openxmlformats.org/drawingml/2006/picture">
+                <pic:pic xmlns:pic="http://schemas.openxmlformats.org/drawingml/2006/picture">
+                  <pic:nvPicPr>
+                    <pic:cNvPr id="1" name=""/>
+                    <pic:cNvPicPr/>
+                  </pic:nvPicPr>
+                  <pic:blipFill>
+                    <a:blip r:embed="rId24"/>
+                    <a:stretch>
+                      <a:fillRect/>
+                    </a:stretch>
+                  </pic:blipFill>
+                  <pic:spPr>
+                    <a:xfrm>
+                      <a:off x="0" y="0"/>
+                      <a:ext cx="3729919" cy="4001984"/>
+                    </a:xfrm>
+                    <a:prstGeom prst="rect">
+                      <a:avLst/>
+                    </a:prstGeom>
+                  </pic:spPr>
+                </pic:pic>
+              </a:graphicData>
+            </a:graphic>
+          </wp:inline>
+        </w:drawing>
+      </w:r>
+    </w:p>
+    <w:p>
+      <w:pPr>
+        <w:tabs>
+          <w:tab w:val="left" w:pos="6171"/>
+        </w:tabs>
+        <w:rPr>
+          <w:u w:val="single"/>
+        </w:rPr>
+      </w:pPr>
+      <w:r>
+        <w:rPr>
+          <w:u w:val="single"/>
+        </w:rPr>
+        <w:t>RMZL</w:t>
+      </w:r>
+      <w:r>
+        <w:rPr>
+          <w:u w:val="single"/>
+        </w:rPr>
+        <w:t xml:space="preserve"> Simulation Report (</w:t>
+      </w:r>
+      <w:r>
+        <w:rPr>
+          <w:u w:val="single"/>
+        </w:rPr>
+        <w:t>rms</w:t>
+      </w:r>
+      <w:r>
+        <w:rPr>
+          <w:u w:val="single"/>
+        </w:rPr>
+        <w:t>_small_taskset_</w:t>
+      </w:r>
+      <w:r>
+        <w:rPr>
+          <w:u w:val="single"/>
+        </w:rPr>
+        <w:t>above</w:t>
+      </w:r>
+      <w:r>
+        <w:rPr>
+          <w:u w:val="single"/>
+        </w:rPr>
+        <w:t>1.txt)</w:t>
+      </w:r>
+      <w:r>
+        <w:rPr>
+          <w:noProof/>
+        </w:rPr>
+        <w:drawing>
+          <wp:inline distT="0" distB="0" distL="0" distR="0" wp14:anchorId="424DE635" wp14:editId="679A98F2">
+            <wp:extent cx="3726795" cy="3348842"/>
+            <wp:effectExtent l="0" t="0" r="7620" b="4445"/>
+            <wp:docPr id="39" name="Picture 39"/>
+            <wp:cNvGraphicFramePr>
+              <a:graphicFrameLocks xmlns:a="http://schemas.openxmlformats.org/drawingml/2006/main" noChangeAspect="1"/>
+            </wp:cNvGraphicFramePr>
+            <a:graphic xmlns:a="http://schemas.openxmlformats.org/drawingml/2006/main">
+              <a:graphicData uri="http://schemas.openxmlformats.org/drawingml/2006/picture">
+                <pic:pic xmlns:pic="http://schemas.openxmlformats.org/drawingml/2006/picture">
+                  <pic:nvPicPr>
+                    <pic:cNvPr id="1" name=""/>
+                    <pic:cNvPicPr/>
+                  </pic:nvPicPr>
+                  <pic:blipFill>
+                    <a:blip r:embed="rId25"/>
+                    <a:stretch>
+                      <a:fillRect/>
+                    </a:stretch>
+                  </pic:blipFill>
+                  <pic:spPr>
+                    <a:xfrm>
+                      <a:off x="0" y="0"/>
+                      <a:ext cx="3726795" cy="3348842"/>
+                    </a:xfrm>
+                    <a:prstGeom prst="rect">
+                      <a:avLst/>
+                    </a:prstGeom>
+                  </pic:spPr>
+                </pic:pic>
+              </a:graphicData>
+            </a:graphic>
+          </wp:inline>
+        </w:drawing>
+      </w:r>
+    </w:p>
+    <w:p>
+      <w:pPr>
+        <w:rPr>
+          <w:u w:val="single"/>
+        </w:rPr>
+      </w:pPr>
+      <w:r>
+        <w:rPr>
+          <w:u w:val="single"/>
+        </w:rPr>
+        <w:br w:type="page"/>
+      </w:r>
+      <w:r>
+        <w:rPr>
+          <w:u w:val="single"/>
+        </w:rPr>
+        <w:lastRenderedPageBreak/>
+        <w:t>EFDF Simulation Report (large_taskset.txt)</w:t>
+      </w:r>
+      <w:r>
+        <w:rPr>
+          <w:noProof/>
+        </w:rPr>
+        <w:drawing>
+          <wp:inline distT="0" distB="0" distL="0" distR="0" wp14:anchorId="44E65E3C" wp14:editId="54B9FACA">
+            <wp:extent cx="4200525" cy="6905625"/>
+            <wp:effectExtent l="0" t="0" r="9525" b="9525"/>
+            <wp:docPr id="42" name="Picture 42"/>
+            <wp:cNvGraphicFramePr>
+              <a:graphicFrameLocks xmlns:a="http://schemas.openxmlformats.org/drawingml/2006/main" noChangeAspect="1"/>
+            </wp:cNvGraphicFramePr>
+            <a:graphic xmlns:a="http://schemas.openxmlformats.org/drawingml/2006/main">
+              <a:graphicData uri="http://schemas.openxmlformats.org/drawingml/2006/picture">
+                <pic:pic xmlns:pic="http://schemas.openxmlformats.org/drawingml/2006/picture">
+                  <pic:nvPicPr>
+                    <pic:cNvPr id="1" name=""/>
+                    <pic:cNvPicPr/>
+                  </pic:nvPicPr>
+                  <pic:blipFill>
+                    <a:blip r:embed="rId26"/>
+                    <a:stretch>
+                      <a:fillRect/>
+                    </a:stretch>
+                  </pic:blipFill>
+                  <pic:spPr>
+                    <a:xfrm>
+                      <a:off x="0" y="0"/>
+                      <a:ext cx="4200525" cy="6905625"/>
+                    </a:xfrm>
+                    <a:prstGeom prst="rect">
+                      <a:avLst/>
+                    </a:prstGeom>
+                  </pic:spPr>
+                </pic:pic>
+              </a:graphicData>
+            </a:graphic>
+          </wp:inline>
+        </w:drawing>
+      </w:r>
+      <w:r>
+        <w:rPr>
+          <w:noProof/>
+        </w:rPr>
+        <w:t xml:space="preserve"> </w:t>
+      </w:r>
+      <w:r>
+        <w:rPr>
+          <w:noProof/>
+        </w:rPr>
+        <w:lastRenderedPageBreak/>
+        <w:drawing>
+          <wp:inline distT="0" distB="0" distL="0" distR="0" wp14:anchorId="1FD11A0A" wp14:editId="23694257">
+            <wp:extent cx="3861569" cy="6460177"/>
+            <wp:effectExtent l="0" t="0" r="5715" b="0"/>
+            <wp:docPr id="43" name="Picture 43"/>
+            <wp:cNvGraphicFramePr>
+              <a:graphicFrameLocks xmlns:a="http://schemas.openxmlformats.org/drawingml/2006/main" noChangeAspect="1"/>
+            </wp:cNvGraphicFramePr>
+            <a:graphic xmlns:a="http://schemas.openxmlformats.org/drawingml/2006/main">
+              <a:graphicData uri="http://schemas.openxmlformats.org/drawingml/2006/picture">
+                <pic:pic xmlns:pic="http://schemas.openxmlformats.org/drawingml/2006/picture">
+                  <pic:nvPicPr>
+                    <pic:cNvPr id="1" name=""/>
+                    <pic:cNvPicPr/>
+                  </pic:nvPicPr>
+                  <pic:blipFill>
+                    <a:blip r:embed="rId27"/>
+                    <a:stretch>
+                      <a:fillRect/>
+                    </a:stretch>
+                  </pic:blipFill>
+                  <pic:spPr>
+                    <a:xfrm>
+                      <a:off x="0" y="0"/>
+                      <a:ext cx="3872395" cy="6478289"/>
+                    </a:xfrm>
+                    <a:prstGeom prst="rect">
+                      <a:avLst/>
+                    </a:prstGeom>
+                  </pic:spPr>
+                </pic:pic>
+              </a:graphicData>
+            </a:graphic>
+          </wp:inline>
+        </w:drawing>
+      </w:r>
+      <w:r>
+        <w:rPr>
+          <w:noProof/>
+        </w:rPr>
+        <w:t xml:space="preserve"> </w:t>
+      </w:r>
+      <w:r>
+        <w:rPr>
+          <w:noProof/>
+        </w:rPr>
+        <w:drawing>
+          <wp:inline distT="0" distB="0" distL="0" distR="0" wp14:anchorId="2A404562" wp14:editId="12D0CADF">
+            <wp:extent cx="3861435" cy="1515703"/>
+            <wp:effectExtent l="0" t="0" r="5715" b="8890"/>
+            <wp:docPr id="44" name="Picture 44"/>
+            <wp:cNvGraphicFramePr>
+              <a:graphicFrameLocks xmlns:a="http://schemas.openxmlformats.org/drawingml/2006/main" noChangeAspect="1"/>
+            </wp:cNvGraphicFramePr>
+            <a:graphic xmlns:a="http://schemas.openxmlformats.org/drawingml/2006/main">
+              <a:graphicData uri="http://schemas.openxmlformats.org/drawingml/2006/picture">
+                <pic:pic xmlns:pic="http://schemas.openxmlformats.org/drawingml/2006/picture">
+                  <pic:nvPicPr>
+                    <pic:cNvPr id="1" name=""/>
+                    <pic:cNvPicPr/>
+                  </pic:nvPicPr>
+                  <pic:blipFill>
+                    <a:blip r:embed="rId28"/>
+                    <a:stretch>
+                      <a:fillRect/>
+                    </a:stretch>
+                  </pic:blipFill>
+                  <pic:spPr>
+                    <a:xfrm>
+                      <a:off x="0" y="0"/>
+                      <a:ext cx="3878241" cy="1522300"/>
+                    </a:xfrm>
+                    <a:prstGeom prst="rect">
+                      <a:avLst/>
+                    </a:prstGeom>
+                  </pic:spPr>
+                </pic:pic>
+              </a:graphicData>
+            </a:graphic>
+          </wp:inline>
+        </w:drawing>
+      </w:r>
+    </w:p>
+    <w:p>
+      <w:pPr>
+        <w:rPr>
+          <w:u w:val="single"/>
+        </w:rPr>
+      </w:pPr>
+      <w:r>
+        <w:rPr>
+          <w:u w:val="single"/>
+        </w:rPr>
+        <w:lastRenderedPageBreak/>
+        <w:t>RMZL</w:t>
+      </w:r>
+      <w:r>
+        <w:rPr>
+          <w:u w:val="single"/>
+        </w:rPr>
+        <w:t xml:space="preserve"> Simulation Report (large_taskset.txt)</w:t>
+      </w:r>
+      <w:r>
+        <w:rPr>
+          <w:noProof/>
+        </w:rPr>
+        <w:drawing>
+          <wp:inline distT="0" distB="0" distL="0" distR="0" wp14:anchorId="3DD0C6FF" wp14:editId="0D6F0167">
+            <wp:extent cx="3952875" cy="7086600"/>
+            <wp:effectExtent l="0" t="0" r="9525" b="0"/>
+            <wp:docPr id="45" name="Picture 45"/>
+            <wp:cNvGraphicFramePr>
+              <a:graphicFrameLocks xmlns:a="http://schemas.openxmlformats.org/drawingml/2006/main" noChangeAspect="1"/>
+            </wp:cNvGraphicFramePr>
+            <a:graphic xmlns:a="http://schemas.openxmlformats.org/drawingml/2006/main">
+              <a:graphicData uri="http://schemas.openxmlformats.org/drawingml/2006/picture">
+                <pic:pic xmlns:pic="http://schemas.openxmlformats.org/drawingml/2006/picture">
+                  <pic:nvPicPr>
+                    <pic:cNvPr id="1" name=""/>
+                    <pic:cNvPicPr/>
+                  </pic:nvPicPr>
+                  <pic:blipFill>
+                    <a:blip r:embed="rId29"/>
+                    <a:stretch>
+                      <a:fillRect/>
+                    </a:stretch>
+                  </pic:blipFill>
+                  <pic:spPr>
+                    <a:xfrm>
+                      <a:off x="0" y="0"/>
+                      <a:ext cx="3952875" cy="7086600"/>
+                    </a:xfrm>
+                    <a:prstGeom prst="rect">
+                      <a:avLst/>
+                    </a:prstGeom>
+                  </pic:spPr>
+                </pic:pic>
+              </a:graphicData>
+            </a:graphic>
+          </wp:inline>
+        </w:drawing>
+      </w:r>
+      <w:r>
+        <w:rPr>
+          <w:noProof/>
+        </w:rPr>
+        <w:t xml:space="preserve"> </w:t>
+      </w:r>
+      <w:r>
+        <w:rPr>
+          <w:noProof/>
+        </w:rPr>
+        <w:lastRenderedPageBreak/>
+        <w:drawing>
+          <wp:inline distT="0" distB="0" distL="0" distR="0" wp14:anchorId="36C71F48" wp14:editId="5AFBC2D5">
+            <wp:extent cx="3423300" cy="6650182"/>
+            <wp:effectExtent l="0" t="0" r="5715" b="0"/>
+            <wp:docPr id="46" name="Picture 46"/>
+            <wp:cNvGraphicFramePr>
+              <a:graphicFrameLocks xmlns:a="http://schemas.openxmlformats.org/drawingml/2006/main" noChangeAspect="1"/>
+            </wp:cNvGraphicFramePr>
+            <a:graphic xmlns:a="http://schemas.openxmlformats.org/drawingml/2006/main">
+              <a:graphicData uri="http://schemas.openxmlformats.org/drawingml/2006/picture">
+                <pic:pic xmlns:pic="http://schemas.openxmlformats.org/drawingml/2006/picture">
+                  <pic:nvPicPr>
+                    <pic:cNvPr id="1" name=""/>
+                    <pic:cNvPicPr/>
+                  </pic:nvPicPr>
+                  <pic:blipFill>
+                    <a:blip r:embed="rId30"/>
+                    <a:stretch>
+                      <a:fillRect/>
+                    </a:stretch>
+                  </pic:blipFill>
+                  <pic:spPr>
+                    <a:xfrm>
+                      <a:off x="0" y="0"/>
+                      <a:ext cx="3429669" cy="6662555"/>
+                    </a:xfrm>
+                    <a:prstGeom prst="rect">
+                      <a:avLst/>
+                    </a:prstGeom>
+                  </pic:spPr>
+                </pic:pic>
+              </a:graphicData>
+            </a:graphic>
+          </wp:inline>
+        </w:drawing>
+      </w:r>
+      <w:r>
+        <w:rPr>
+          <w:noProof/>
+        </w:rPr>
+        <w:t xml:space="preserve"> </w:t>
+      </w:r>
+      <w:r>
+        <w:rPr>
+          <w:noProof/>
+        </w:rPr>
+        <w:drawing>
+          <wp:inline distT="0" distB="0" distL="0" distR="0" wp14:anchorId="7CC71456" wp14:editId="0E3A96CF">
+            <wp:extent cx="3788229" cy="1522372"/>
+            <wp:effectExtent l="0" t="0" r="3175" b="1905"/>
+            <wp:docPr id="47" name="Picture 47"/>
+            <wp:cNvGraphicFramePr>
+              <a:graphicFrameLocks xmlns:a="http://schemas.openxmlformats.org/drawingml/2006/main" noChangeAspect="1"/>
+            </wp:cNvGraphicFramePr>
+            <a:graphic xmlns:a="http://schemas.openxmlformats.org/drawingml/2006/main">
+              <a:graphicData uri="http://schemas.openxmlformats.org/drawingml/2006/picture">
+                <pic:pic xmlns:pic="http://schemas.openxmlformats.org/drawingml/2006/picture">
+                  <pic:nvPicPr>
+                    <pic:cNvPr id="1" name=""/>
+                    <pic:cNvPicPr/>
+                  </pic:nvPicPr>
+                  <pic:blipFill>
+                    <a:blip r:embed="rId31"/>
+                    <a:stretch>
+                      <a:fillRect/>
+                    </a:stretch>
+                  </pic:blipFill>
+                  <pic:spPr>
+                    <a:xfrm>
+                      <a:off x="0" y="0"/>
+                      <a:ext cx="3848722" cy="1546682"/>
+                    </a:xfrm>
+                    <a:prstGeom prst="rect">
+                      <a:avLst/>
+                    </a:prstGeom>
+                  </pic:spPr>
+                </pic:pic>
+              </a:graphicData>
+            </a:graphic>
+          </wp:inline>
+        </w:drawing>
       </w:r>
     </w:p>
     <w:sectPr>

</xml_diff>